<commit_message>
Added everything for the needed changes
</commit_message>
<xml_diff>
--- a/3_DL_report.docx
+++ b/3_DL_report.docx
@@ -1,6 +1,6 @@
 
 <file path=word/document.xml><?xml version="1.0" encoding="utf-8"?>
-<w:document xmlns:wpc="http://schemas.microsoft.com/office/word/2010/wordprocessingCanvas" xmlns:cx="http://schemas.microsoft.com/office/drawing/2014/chartex" xmlns:cx1="http://schemas.microsoft.com/office/drawing/2015/9/8/chartex" xmlns:cx2="http://schemas.microsoft.com/office/drawing/2015/10/21/chartex" xmlns:cx3="http://schemas.microsoft.com/office/drawing/2016/5/9/chartex" xmlns:cx4="http://schemas.microsoft.com/office/drawing/2016/5/10/chartex" xmlns:cx5="http://schemas.microsoft.com/office/drawing/2016/5/11/chartex" xmlns:cx6="http://schemas.microsoft.com/office/drawing/2016/5/12/chartex" xmlns:cx7="http://schemas.microsoft.com/office/drawing/2016/5/13/chartex" xmlns:cx8="http://schemas.microsoft.com/office/drawing/2016/5/14/chartex" xmlns:mc="http://schemas.openxmlformats.org/markup-compatibility/2006" xmlns:aink="http://schemas.microsoft.com/office/drawing/2016/ink" xmlns:am3d="http://schemas.microsoft.com/office/drawing/2017/model3d" xmlns:o="urn:schemas-microsoft-com:office:office" xmlns:oel="http://schemas.microsoft.com/office/2019/extlst" xmlns:r="http://schemas.openxmlformats.org/officeDocument/2006/relationships" xmlns:m="http://schemas.openxmlformats.org/officeDocument/2006/math" xmlns:v="urn:schemas-microsoft-com:vml" xmlns:wp14="http://schemas.microsoft.com/office/word/2010/wordprocessingDrawing" xmlns:wp="http://schemas.openxmlformats.org/drawingml/2006/wordprocessingDrawing" xmlns:w10="urn:schemas-microsoft-com:office:word" xmlns:w="http://schemas.openxmlformats.org/wordprocessingml/2006/main" xmlns:w14="http://schemas.microsoft.com/office/word/2010/wordml" xmlns:w15="http://schemas.microsoft.com/office/word/2012/wordml" xmlns:w16cex="http://schemas.microsoft.com/office/word/2018/wordml/cex" xmlns:w16cid="http://schemas.microsoft.com/office/word/2016/wordml/cid" xmlns:w16="http://schemas.microsoft.com/office/word/2018/wordml" xmlns:w16du="http://schemas.microsoft.com/office/word/2023/wordml/word16du" xmlns:w16sdtdh="http://schemas.microsoft.com/office/word/2020/wordml/sdtdatahash" xmlns:w16se="http://schemas.microsoft.com/office/word/2015/wordml/symex" xmlns:wpg="http://schemas.microsoft.com/office/word/2010/wordprocessingGroup" xmlns:wpi="http://schemas.microsoft.com/office/word/2010/wordprocessingInk" xmlns:wne="http://schemas.microsoft.com/office/word/2006/wordml" xmlns:wps="http://schemas.microsoft.com/office/word/2010/wordprocessingShape" mc:Ignorable="w14 w15 w16se w16cid w16 w16cex w16sdtdh w16du wp14">
+<w:document xmlns:wpc="http://schemas.microsoft.com/office/word/2010/wordprocessingCanvas" xmlns:cx="http://schemas.microsoft.com/office/drawing/2014/chartex" xmlns:cx1="http://schemas.microsoft.com/office/drawing/2015/9/8/chartex" xmlns:cx2="http://schemas.microsoft.com/office/drawing/2015/10/21/chartex" xmlns:cx3="http://schemas.microsoft.com/office/drawing/2016/5/9/chartex" xmlns:cx4="http://schemas.microsoft.com/office/drawing/2016/5/10/chartex" xmlns:cx5="http://schemas.microsoft.com/office/drawing/2016/5/11/chartex" xmlns:cx6="http://schemas.microsoft.com/office/drawing/2016/5/12/chartex" xmlns:cx7="http://schemas.microsoft.com/office/drawing/2016/5/13/chartex" xmlns:cx8="http://schemas.microsoft.com/office/drawing/2016/5/14/chartex" xmlns:mc="http://schemas.openxmlformats.org/markup-compatibility/2006" xmlns:aink="http://schemas.microsoft.com/office/drawing/2016/ink" xmlns:am3d="http://schemas.microsoft.com/office/drawing/2017/model3d" xmlns:o="urn:schemas-microsoft-com:office:office" xmlns:oel="http://schemas.microsoft.com/office/2019/extlst" xmlns:r="http://schemas.openxmlformats.org/officeDocument/2006/relationships" xmlns:m="http://schemas.openxmlformats.org/officeDocument/2006/math" xmlns:v="urn:schemas-microsoft-com:vml" xmlns:wp14="http://schemas.microsoft.com/office/word/2010/wordprocessingDrawing" xmlns:wp="http://schemas.openxmlformats.org/drawingml/2006/wordprocessingDrawing" xmlns:w10="urn:schemas-microsoft-com:office:word" xmlns:w="http://schemas.openxmlformats.org/wordprocessingml/2006/main" xmlns:w14="http://schemas.microsoft.com/office/word/2010/wordml" xmlns:w15="http://schemas.microsoft.com/office/word/2012/wordml" xmlns:w16cex="http://schemas.microsoft.com/office/word/2018/wordml/cex" xmlns:w16cid="http://schemas.microsoft.com/office/word/2016/wordml/cid" xmlns:w16="http://schemas.microsoft.com/office/word/2018/wordml" xmlns:w16du="http://schemas.microsoft.com/office/word/2023/wordml/word16du" xmlns:w16sdtdh="http://schemas.microsoft.com/office/word/2020/wordml/sdtdatahash" xmlns:w16sdtfl="http://schemas.microsoft.com/office/word/2024/wordml/sdtformatlock" xmlns:w16se="http://schemas.microsoft.com/office/word/2015/wordml/symex" xmlns:wpg="http://schemas.microsoft.com/office/word/2010/wordprocessingGroup" xmlns:wpi="http://schemas.microsoft.com/office/word/2010/wordprocessingInk" xmlns:wne="http://schemas.microsoft.com/office/word/2006/wordml" xmlns:wps="http://schemas.microsoft.com/office/word/2010/wordprocessingShape" mc:Ignorable="w14 w15 w16se w16cid w16 w16cex w16sdtdh w16sdtfl w16du wp14">
   <w:body>
     <w:sdt>
       <w:sdtPr>
@@ -475,7 +475,7 @@
                                     <w:sz w:val="24"/>
                                     <w:szCs w:val="24"/>
                                   </w:rPr>
-                                  <w:t>26</w:t>
+                                  <w:t>17</w:t>
                                 </w:r>
                                 <w:r>
                                   <w:rPr>
@@ -484,7 +484,25 @@
                                     <w:sz w:val="24"/>
                                     <w:szCs w:val="24"/>
                                   </w:rPr>
-                                  <w:t>-11-2024</w:t>
+                                  <w:t>-1</w:t>
+                                </w:r>
+                                <w:r>
+                                  <w:rPr>
+                                    <w:caps/>
+                                    <w:color w:val="5B9BD5" w:themeColor="accent5"/>
+                                    <w:sz w:val="24"/>
+                                    <w:szCs w:val="24"/>
+                                  </w:rPr>
+                                  <w:t>2</w:t>
+                                </w:r>
+                                <w:r>
+                                  <w:rPr>
+                                    <w:caps/>
+                                    <w:color w:val="5B9BD5" w:themeColor="accent5"/>
+                                    <w:sz w:val="24"/>
+                                    <w:szCs w:val="24"/>
+                                  </w:rPr>
+                                  <w:t>-2024</w:t>
                                 </w:r>
                               </w:p>
                               <w:p>
@@ -698,7 +716,7 @@
                               <w:sz w:val="24"/>
                               <w:szCs w:val="24"/>
                             </w:rPr>
-                            <w:t>26</w:t>
+                            <w:t>17</w:t>
                           </w:r>
                           <w:r>
                             <w:rPr>
@@ -707,7 +725,25 @@
                               <w:sz w:val="24"/>
                               <w:szCs w:val="24"/>
                             </w:rPr>
-                            <w:t>-11-2024</w:t>
+                            <w:t>-1</w:t>
+                          </w:r>
+                          <w:r>
+                            <w:rPr>
+                              <w:caps/>
+                              <w:color w:val="5B9BD5" w:themeColor="accent5"/>
+                              <w:sz w:val="24"/>
+                              <w:szCs w:val="24"/>
+                            </w:rPr>
+                            <w:t>2</w:t>
+                          </w:r>
+                          <w:r>
+                            <w:rPr>
+                              <w:caps/>
+                              <w:color w:val="5B9BD5" w:themeColor="accent5"/>
+                              <w:sz w:val="24"/>
+                              <w:szCs w:val="24"/>
+                            </w:rPr>
+                            <w:t>-2024</w:t>
                           </w:r>
                         </w:p>
                         <w:p>
@@ -2119,10 +2155,10 @@
           <w:lang w:val="en-CA"/>
         </w:rPr>
       </w:pPr>
-      <w:bookmarkStart w:id="2" w:name="_Toc55391631"/>
-      <w:bookmarkStart w:id="3" w:name="_Toc88129258"/>
-      <w:bookmarkStart w:id="4" w:name="_Toc45112170"/>
-      <w:bookmarkStart w:id="5" w:name="_Toc181974476"/>
+      <w:bookmarkStart w:id="2" w:name="_Toc45112170"/>
+      <w:bookmarkStart w:id="3" w:name="_Toc181974476"/>
+      <w:bookmarkStart w:id="4" w:name="_Toc55391631"/>
+      <w:bookmarkStart w:id="5" w:name="_Toc88129258"/>
       <w:r>
         <w:rPr>
           <w:rFonts w:asciiTheme="minorHAnsi" w:hAnsiTheme="minorHAnsi" w:cstheme="minorHAnsi"/>
@@ -2131,8 +2167,8 @@
         <w:lastRenderedPageBreak/>
         <w:t>Problem statement</w:t>
       </w:r>
-      <w:bookmarkEnd w:id="4"/>
-      <w:bookmarkEnd w:id="5"/>
+      <w:bookmarkEnd w:id="2"/>
+      <w:bookmarkEnd w:id="3"/>
     </w:p>
     <w:p>
       <w:pPr>
@@ -2556,24 +2592,14 @@
       <w:r>
         <w:t xml:space="preserve">Tabel </w:t>
       </w:r>
-      <w:r>
-        <w:fldChar w:fldCharType="begin"/>
-      </w:r>
-      <w:r>
-        <w:instrText xml:space="preserve"> SEQ Tabel \* ARABIC </w:instrText>
-      </w:r>
-      <w:r>
-        <w:fldChar w:fldCharType="separate"/>
-      </w:r>
-      <w:r>
-        <w:rPr>
-          <w:noProof/>
-        </w:rPr>
-        <w:t>1</w:t>
-      </w:r>
-      <w:r>
-        <w:fldChar w:fldCharType="end"/>
-      </w:r>
+      <w:fldSimple w:instr=" SEQ Tabel \* ARABIC ">
+        <w:r>
+          <w:rPr>
+            <w:noProof/>
+          </w:rPr>
+          <w:t>1</w:t>
+        </w:r>
+      </w:fldSimple>
       <w:r>
         <w:t>, problem definition</w:t>
       </w:r>
@@ -3350,24 +3376,14 @@
       <w:r>
         <w:t xml:space="preserve">Tabel </w:t>
       </w:r>
-      <w:r>
-        <w:fldChar w:fldCharType="begin"/>
-      </w:r>
-      <w:r>
-        <w:instrText xml:space="preserve"> SEQ Tabel \* ARABIC </w:instrText>
-      </w:r>
-      <w:r>
-        <w:fldChar w:fldCharType="separate"/>
-      </w:r>
-      <w:r>
-        <w:rPr>
-          <w:noProof/>
-        </w:rPr>
-        <w:t>2</w:t>
-      </w:r>
-      <w:r>
-        <w:fldChar w:fldCharType="end"/>
-      </w:r>
+      <w:fldSimple w:instr=" SEQ Tabel \* ARABIC ">
+        <w:r>
+          <w:rPr>
+            <w:noProof/>
+          </w:rPr>
+          <w:t>2</w:t>
+        </w:r>
+      </w:fldSimple>
       <w:r>
         <w:t>, requirements</w:t>
       </w:r>
@@ -3394,8 +3410,8 @@
         </w:rPr>
         <w:t xml:space="preserve"> and preprocessing</w:t>
       </w:r>
-      <w:bookmarkEnd w:id="2"/>
-      <w:bookmarkEnd w:id="3"/>
+      <w:bookmarkEnd w:id="4"/>
+      <w:bookmarkEnd w:id="5"/>
     </w:p>
     <w:tbl>
       <w:tblPr>
@@ -3776,6 +3792,694 @@
         <w:spacing w:after="98"/>
       </w:pPr>
     </w:p>
+    <w:p/>
+    <w:p>
+      <w:pPr>
+        <w:spacing w:line="278" w:lineRule="auto"/>
+      </w:pPr>
+      <w:r>
+        <w:t xml:space="preserve">To enhance the dataset for our machine learning assignment, a custom script has been developed to perform various data augmentation techniques. These </w:t>
+      </w:r>
+      <w:proofErr w:type="gramStart"/>
+      <w:r>
+        <w:t>augmentations</w:t>
+      </w:r>
+      <w:proofErr w:type="gramEnd"/>
+      <w:r>
+        <w:t xml:space="preserve"> include:</w:t>
+      </w:r>
+    </w:p>
+    <w:p>
+      <w:pPr>
+        <w:numPr>
+          <w:ilvl w:val="0"/>
+          <w:numId w:val="16"/>
+        </w:numPr>
+        <w:spacing w:line="278" w:lineRule="auto"/>
+      </w:pPr>
+      <w:r>
+        <w:rPr>
+          <w:b/>
+          <w:bCs/>
+        </w:rPr>
+        <w:t>Rotation</w:t>
+      </w:r>
+    </w:p>
+    <w:p>
+      <w:pPr>
+        <w:numPr>
+          <w:ilvl w:val="0"/>
+          <w:numId w:val="16"/>
+        </w:numPr>
+        <w:spacing w:line="278" w:lineRule="auto"/>
+      </w:pPr>
+      <w:r>
+        <w:rPr>
+          <w:b/>
+          <w:bCs/>
+        </w:rPr>
+        <w:t>Shearing</w:t>
+      </w:r>
+    </w:p>
+    <w:p>
+      <w:pPr>
+        <w:numPr>
+          <w:ilvl w:val="0"/>
+          <w:numId w:val="16"/>
+        </w:numPr>
+        <w:spacing w:line="278" w:lineRule="auto"/>
+      </w:pPr>
+      <w:r>
+        <w:rPr>
+          <w:b/>
+          <w:bCs/>
+        </w:rPr>
+        <w:t>Scaling</w:t>
+      </w:r>
+    </w:p>
+    <w:p>
+      <w:pPr>
+        <w:numPr>
+          <w:ilvl w:val="0"/>
+          <w:numId w:val="16"/>
+        </w:numPr>
+        <w:spacing w:line="278" w:lineRule="auto"/>
+      </w:pPr>
+      <w:r>
+        <w:rPr>
+          <w:b/>
+          <w:bCs/>
+        </w:rPr>
+        <w:t>Intensity adjustment</w:t>
+      </w:r>
+    </w:p>
+    <w:p>
+      <w:pPr>
+        <w:numPr>
+          <w:ilvl w:val="0"/>
+          <w:numId w:val="16"/>
+        </w:numPr>
+        <w:spacing w:line="278" w:lineRule="auto"/>
+      </w:pPr>
+      <w:r>
+        <w:rPr>
+          <w:b/>
+          <w:bCs/>
+        </w:rPr>
+        <w:t>Contrast and brightness modifications</w:t>
+      </w:r>
+    </w:p>
+    <w:p>
+      <w:pPr>
+        <w:spacing w:line="278" w:lineRule="auto"/>
+        <w:rPr>
+          <w:b/>
+          <w:bCs/>
+        </w:rPr>
+      </w:pPr>
+      <w:r>
+        <w:rPr>
+          <w:b/>
+          <w:bCs/>
+        </w:rPr>
+        <w:lastRenderedPageBreak/>
+        <w:t>Rationale for Selected Augmentations</w:t>
+      </w:r>
+    </w:p>
+    <w:p>
+      <w:pPr>
+        <w:numPr>
+          <w:ilvl w:val="0"/>
+          <w:numId w:val="17"/>
+        </w:numPr>
+        <w:spacing w:line="278" w:lineRule="auto"/>
+      </w:pPr>
+      <w:r>
+        <w:rPr>
+          <w:b/>
+          <w:bCs/>
+        </w:rPr>
+        <w:t>Rotation and Shearing:</w:t>
+      </w:r>
+      <w:r>
+        <w:t xml:space="preserve"> These augmentations simulate changes in the camera angle, ensuring the dataset is not constrained to a fixed viewpoint. This improves the model's robustness to perspective variations.</w:t>
+      </w:r>
+    </w:p>
+    <w:p>
+      <w:pPr>
+        <w:numPr>
+          <w:ilvl w:val="0"/>
+          <w:numId w:val="16"/>
+        </w:numPr>
+        <w:spacing w:line="278" w:lineRule="auto"/>
+      </w:pPr>
+      <w:r>
+        <w:rPr>
+          <w:b/>
+          <w:bCs/>
+        </w:rPr>
+        <w:t>Contrast</w:t>
+      </w:r>
+      <w:r>
+        <w:rPr>
+          <w:b/>
+          <w:bCs/>
+        </w:rPr>
+        <w:t xml:space="preserve">, </w:t>
+      </w:r>
+      <w:r>
+        <w:rPr>
+          <w:b/>
+          <w:bCs/>
+        </w:rPr>
+        <w:t>Brightness Adjustments</w:t>
+      </w:r>
+      <w:r>
+        <w:rPr>
+          <w:b/>
+          <w:bCs/>
+        </w:rPr>
+        <w:t xml:space="preserve"> and </w:t>
+      </w:r>
+      <w:r>
+        <w:rPr>
+          <w:b/>
+          <w:bCs/>
+        </w:rPr>
+        <w:t>Intensity adjustment:</w:t>
+      </w:r>
+      <w:r>
+        <w:t xml:space="preserve"> These modifications mimic different lighting conditions, helping the model handle varying illumination levels and improving its </w:t>
+      </w:r>
+      <w:proofErr w:type="spellStart"/>
+      <w:r>
+        <w:t>colour</w:t>
+      </w:r>
+      <w:proofErr w:type="spellEnd"/>
+      <w:r>
+        <w:t xml:space="preserve"> detection performance.</w:t>
+      </w:r>
+    </w:p>
+    <w:p>
+      <w:pPr>
+        <w:numPr>
+          <w:ilvl w:val="0"/>
+          <w:numId w:val="17"/>
+        </w:numPr>
+        <w:spacing w:line="278" w:lineRule="auto"/>
+      </w:pPr>
+      <w:r>
+        <w:rPr>
+          <w:b/>
+          <w:bCs/>
+        </w:rPr>
+        <w:t>Scaling:</w:t>
+      </w:r>
+      <w:r>
+        <w:t xml:space="preserve"> Scaling introduces a zoom effect, addressing the issue of the model's sensitivity to working distance. Previously, slight changes in working distance caused the model to fail, and scaling ensures the model can generalize better across different distances.</w:t>
+      </w:r>
+    </w:p>
+    <w:p>
+      <w:pPr>
+        <w:spacing w:line="278" w:lineRule="auto"/>
+        <w:rPr>
+          <w:b/>
+          <w:bCs/>
+        </w:rPr>
+      </w:pPr>
+      <w:r>
+        <w:rPr>
+          <w:b/>
+          <w:bCs/>
+        </w:rPr>
+        <w:t>Why a Custom Script?</w:t>
+      </w:r>
+    </w:p>
+    <w:p>
+      <w:pPr>
+        <w:spacing w:line="278" w:lineRule="auto"/>
+      </w:pPr>
+      <w:r>
+        <w:t xml:space="preserve">A custom script was chosen over TensorFlow's built-in augmentation methods due to the complex texture of the background in our images. TensorFlow's augmentations struggled with the intricate patterns in the background, leading to suboptimal results. This issue is illustrated in </w:t>
+      </w:r>
+      <w:r>
+        <w:rPr>
+          <w:b/>
+          <w:bCs/>
+        </w:rPr>
+        <w:t>Figure 2</w:t>
+      </w:r>
+      <w:r>
+        <w:t xml:space="preserve">, where TensorFlow's augmentations produce noticeable artifacts. In contrast, Figures </w:t>
+      </w:r>
+      <w:r>
+        <w:rPr>
+          <w:b/>
+          <w:bCs/>
+        </w:rPr>
+        <w:t>3 to 5</w:t>
+      </w:r>
+      <w:r>
+        <w:t xml:space="preserve"> demonstrate the results of our custom script, which handles the background texture more effectively and preserves the quality of the augmented images.</w:t>
+      </w:r>
+    </w:p>
+    <w:p>
+      <w:pPr>
+        <w:spacing w:line="278" w:lineRule="auto"/>
+      </w:pPr>
+      <w:r>
+        <w:t xml:space="preserve">By implementing these augmentations with a tailored approach, we have successfully improved the dataset's diversity and addressed key challenges, such as camera </w:t>
+      </w:r>
+      <w:proofErr w:type="gramStart"/>
+      <w:r>
+        <w:t>angle</w:t>
+      </w:r>
+      <w:proofErr w:type="gramEnd"/>
+      <w:r>
+        <w:t>, lighting conditions, and working distance, ultimately enhancing the model's performance and robustness.</w:t>
+      </w:r>
+    </w:p>
+    <w:p>
+      <w:r>
+        <w:drawing>
+          <wp:inline distT="0" distB="0" distL="0" distR="0" wp14:anchorId="728A9199" wp14:editId="490082A8">
+            <wp:extent cx="5731510" cy="1841500"/>
+            <wp:effectExtent l="0" t="0" r="2540" b="6350"/>
+            <wp:docPr id="70470035" name="Picture 1" descr="A computer screen shot of a program code&#10;&#10;Description automatically generated"/>
+            <wp:cNvGraphicFramePr>
+              <a:graphicFrameLocks xmlns:a="http://schemas.openxmlformats.org/drawingml/2006/main" noChangeAspect="1"/>
+            </wp:cNvGraphicFramePr>
+            <a:graphic xmlns:a="http://schemas.openxmlformats.org/drawingml/2006/main">
+              <a:graphicData uri="http://schemas.openxmlformats.org/drawingml/2006/picture">
+                <pic:pic xmlns:pic="http://schemas.openxmlformats.org/drawingml/2006/picture">
+                  <pic:nvPicPr>
+                    <pic:cNvPr id="70470035" name="Picture 1" descr="A computer screen shot of a program code&#10;&#10;Description automatically generated"/>
+                    <pic:cNvPicPr/>
+                  </pic:nvPicPr>
+                  <pic:blipFill>
+                    <a:blip r:embed="rId10"/>
+                    <a:stretch>
+                      <a:fillRect/>
+                    </a:stretch>
+                  </pic:blipFill>
+                  <pic:spPr>
+                    <a:xfrm>
+                      <a:off x="0" y="0"/>
+                      <a:ext cx="5731510" cy="1841500"/>
+                    </a:xfrm>
+                    <a:prstGeom prst="rect">
+                      <a:avLst/>
+                    </a:prstGeom>
+                  </pic:spPr>
+                </pic:pic>
+              </a:graphicData>
+            </a:graphic>
+          </wp:inline>
+        </w:drawing>
+      </w:r>
+    </w:p>
+    <w:p/>
+    <w:p>
+      <w:r>
+        <w:rPr>
+          <w:noProof/>
+        </w:rPr>
+        <w:lastRenderedPageBreak/>
+        <w:drawing>
+          <wp:inline distT="0" distB="0" distL="0" distR="0" wp14:anchorId="33A14C69" wp14:editId="4B9C1225">
+            <wp:extent cx="5734050" cy="762000"/>
+            <wp:effectExtent l="0" t="0" r="0" b="0"/>
+            <wp:docPr id="876603997" name="Picture 1" descr="A close up of a button&#10;&#10;Description automatically generated"/>
+            <wp:cNvGraphicFramePr>
+              <a:graphicFrameLocks xmlns:a="http://schemas.openxmlformats.org/drawingml/2006/main" noChangeAspect="1"/>
+            </wp:cNvGraphicFramePr>
+            <a:graphic xmlns:a="http://schemas.openxmlformats.org/drawingml/2006/main">
+              <a:graphicData uri="http://schemas.openxmlformats.org/drawingml/2006/picture">
+                <pic:pic xmlns:pic="http://schemas.openxmlformats.org/drawingml/2006/picture">
+                  <pic:nvPicPr>
+                    <pic:cNvPr id="876603997" name="Picture 1" descr="A close up of a button&#10;&#10;Description automatically generated"/>
+                    <pic:cNvPicPr>
+                      <a:picLocks noChangeAspect="1" noChangeArrowheads="1"/>
+                    </pic:cNvPicPr>
+                  </pic:nvPicPr>
+                  <pic:blipFill>
+                    <a:blip r:embed="rId11" cstate="print">
+                      <a:extLst>
+                        <a:ext uri="{28A0092B-C50C-407E-A947-70E740481C1C}">
+                          <a14:useLocalDpi xmlns:a14="http://schemas.microsoft.com/office/drawing/2010/main" val="0"/>
+                        </a:ext>
+                      </a:extLst>
+                    </a:blip>
+                    <a:srcRect/>
+                    <a:stretch>
+                      <a:fillRect/>
+                    </a:stretch>
+                  </pic:blipFill>
+                  <pic:spPr bwMode="auto">
+                    <a:xfrm>
+                      <a:off x="0" y="0"/>
+                      <a:ext cx="5734050" cy="762000"/>
+                    </a:xfrm>
+                    <a:prstGeom prst="rect">
+                      <a:avLst/>
+                    </a:prstGeom>
+                    <a:noFill/>
+                    <a:ln>
+                      <a:noFill/>
+                    </a:ln>
+                  </pic:spPr>
+                </pic:pic>
+              </a:graphicData>
+            </a:graphic>
+          </wp:inline>
+        </w:drawing>
+      </w:r>
+      <w:r>
+        <w:rPr>
+          <w:noProof/>
+        </w:rPr>
+        <w:drawing>
+          <wp:inline distT="0" distB="0" distL="0" distR="0" wp14:anchorId="0411D221" wp14:editId="3D70F619">
+            <wp:extent cx="2324100" cy="2324100"/>
+            <wp:effectExtent l="0" t="0" r="0" b="0"/>
+            <wp:docPr id="1624229431" name="Picture 2" descr="A coin on a purple surface&#10;&#10;Description automatically generated"/>
+            <wp:cNvGraphicFramePr>
+              <a:graphicFrameLocks xmlns:a="http://schemas.openxmlformats.org/drawingml/2006/main" noChangeAspect="1"/>
+            </wp:cNvGraphicFramePr>
+            <a:graphic xmlns:a="http://schemas.openxmlformats.org/drawingml/2006/main">
+              <a:graphicData uri="http://schemas.openxmlformats.org/drawingml/2006/picture">
+                <pic:pic xmlns:pic="http://schemas.openxmlformats.org/drawingml/2006/picture">
+                  <pic:nvPicPr>
+                    <pic:cNvPr id="1624229431" name="Picture 2" descr="A coin on a purple surface&#10;&#10;Description automatically generated"/>
+                    <pic:cNvPicPr>
+                      <a:picLocks noChangeAspect="1" noChangeArrowheads="1"/>
+                    </pic:cNvPicPr>
+                  </pic:nvPicPr>
+                  <pic:blipFill>
+                    <a:blip r:embed="rId12">
+                      <a:extLst>
+                        <a:ext uri="{28A0092B-C50C-407E-A947-70E740481C1C}">
+                          <a14:useLocalDpi xmlns:a14="http://schemas.microsoft.com/office/drawing/2010/main" val="0"/>
+                        </a:ext>
+                      </a:extLst>
+                    </a:blip>
+                    <a:srcRect/>
+                    <a:stretch>
+                      <a:fillRect/>
+                    </a:stretch>
+                  </pic:blipFill>
+                  <pic:spPr bwMode="auto">
+                    <a:xfrm>
+                      <a:off x="0" y="0"/>
+                      <a:ext cx="2324100" cy="2324100"/>
+                    </a:xfrm>
+                    <a:prstGeom prst="rect">
+                      <a:avLst/>
+                    </a:prstGeom>
+                    <a:noFill/>
+                    <a:ln>
+                      <a:noFill/>
+                    </a:ln>
+                  </pic:spPr>
+                </pic:pic>
+              </a:graphicData>
+            </a:graphic>
+          </wp:inline>
+        </w:drawing>
+      </w:r>
+      <w:r>
+        <w:t xml:space="preserve"> </w:t>
+      </w:r>
+      <w:r>
+        <w:rPr>
+          <w:noProof/>
+        </w:rPr>
+        <w:drawing>
+          <wp:inline distT="0" distB="0" distL="0" distR="0" wp14:anchorId="18358C96" wp14:editId="595F070B">
+            <wp:extent cx="2324100" cy="2324100"/>
+            <wp:effectExtent l="0" t="0" r="0" b="0"/>
+            <wp:docPr id="521426643" name="Picture 3" descr="A coin on a purple surface&#10;&#10;Description automatically generated"/>
+            <wp:cNvGraphicFramePr>
+              <a:graphicFrameLocks xmlns:a="http://schemas.openxmlformats.org/drawingml/2006/main" noChangeAspect="1"/>
+            </wp:cNvGraphicFramePr>
+            <a:graphic xmlns:a="http://schemas.openxmlformats.org/drawingml/2006/main">
+              <a:graphicData uri="http://schemas.openxmlformats.org/drawingml/2006/picture">
+                <pic:pic xmlns:pic="http://schemas.openxmlformats.org/drawingml/2006/picture">
+                  <pic:nvPicPr>
+                    <pic:cNvPr id="521426643" name="Picture 3" descr="A coin on a purple surface&#10;&#10;Description automatically generated"/>
+                    <pic:cNvPicPr>
+                      <a:picLocks noChangeAspect="1" noChangeArrowheads="1"/>
+                    </pic:cNvPicPr>
+                  </pic:nvPicPr>
+                  <pic:blipFill>
+                    <a:blip r:embed="rId13">
+                      <a:extLst>
+                        <a:ext uri="{28A0092B-C50C-407E-A947-70E740481C1C}">
+                          <a14:useLocalDpi xmlns:a14="http://schemas.microsoft.com/office/drawing/2010/main" val="0"/>
+                        </a:ext>
+                      </a:extLst>
+                    </a:blip>
+                    <a:srcRect/>
+                    <a:stretch>
+                      <a:fillRect/>
+                    </a:stretch>
+                  </pic:blipFill>
+                  <pic:spPr bwMode="auto">
+                    <a:xfrm>
+                      <a:off x="0" y="0"/>
+                      <a:ext cx="2324100" cy="2324100"/>
+                    </a:xfrm>
+                    <a:prstGeom prst="rect">
+                      <a:avLst/>
+                    </a:prstGeom>
+                    <a:noFill/>
+                    <a:ln>
+                      <a:noFill/>
+                    </a:ln>
+                  </pic:spPr>
+                </pic:pic>
+              </a:graphicData>
+            </a:graphic>
+          </wp:inline>
+        </w:drawing>
+      </w:r>
+      <w:r>
+        <w:rPr>
+          <w:noProof/>
+        </w:rPr>
+        <w:drawing>
+          <wp:inline distT="0" distB="0" distL="0" distR="0" wp14:anchorId="2D9E25D0" wp14:editId="319E0310">
+            <wp:extent cx="2324100" cy="2324100"/>
+            <wp:effectExtent l="0" t="0" r="0" b="0"/>
+            <wp:docPr id="1709332555" name="Picture 4" descr="A coin on a purple surface&#10;&#10;Description automatically generated"/>
+            <wp:cNvGraphicFramePr>
+              <a:graphicFrameLocks xmlns:a="http://schemas.openxmlformats.org/drawingml/2006/main" noChangeAspect="1"/>
+            </wp:cNvGraphicFramePr>
+            <a:graphic xmlns:a="http://schemas.openxmlformats.org/drawingml/2006/main">
+              <a:graphicData uri="http://schemas.openxmlformats.org/drawingml/2006/picture">
+                <pic:pic xmlns:pic="http://schemas.openxmlformats.org/drawingml/2006/picture">
+                  <pic:nvPicPr>
+                    <pic:cNvPr id="1709332555" name="Picture 4" descr="A coin on a purple surface&#10;&#10;Description automatically generated"/>
+                    <pic:cNvPicPr>
+                      <a:picLocks noChangeAspect="1" noChangeArrowheads="1"/>
+                    </pic:cNvPicPr>
+                  </pic:nvPicPr>
+                  <pic:blipFill>
+                    <a:blip r:embed="rId14">
+                      <a:extLst>
+                        <a:ext uri="{28A0092B-C50C-407E-A947-70E740481C1C}">
+                          <a14:useLocalDpi xmlns:a14="http://schemas.microsoft.com/office/drawing/2010/main" val="0"/>
+                        </a:ext>
+                      </a:extLst>
+                    </a:blip>
+                    <a:srcRect/>
+                    <a:stretch>
+                      <a:fillRect/>
+                    </a:stretch>
+                  </pic:blipFill>
+                  <pic:spPr bwMode="auto">
+                    <a:xfrm>
+                      <a:off x="0" y="0"/>
+                      <a:ext cx="2324100" cy="2324100"/>
+                    </a:xfrm>
+                    <a:prstGeom prst="rect">
+                      <a:avLst/>
+                    </a:prstGeom>
+                    <a:noFill/>
+                    <a:ln>
+                      <a:noFill/>
+                    </a:ln>
+                  </pic:spPr>
+                </pic:pic>
+              </a:graphicData>
+            </a:graphic>
+          </wp:inline>
+        </w:drawing>
+      </w:r>
+    </w:p>
+    <w:p/>
+    <w:p/>
+    <w:p/>
+    <w:p>
+      <w:pPr>
+        <w:spacing w:line="278" w:lineRule="auto"/>
+      </w:pPr>
+      <w:r>
+        <w:t xml:space="preserve">To reduce the computational complexity for the CNN, the images will be resized to a resolution of </w:t>
+      </w:r>
+      <w:r>
+        <w:rPr>
+          <w:b/>
+          <w:bCs/>
+        </w:rPr>
+        <w:t>224 x 224</w:t>
+      </w:r>
+      <w:r>
+        <w:t xml:space="preserve">. This resizing is done alongside the same segmentation approach used in the machine learning model, where the </w:t>
+      </w:r>
+      <w:r>
+        <w:rPr>
+          <w:b/>
+          <w:bCs/>
+        </w:rPr>
+        <w:t>purple background is removed</w:t>
+      </w:r>
+      <w:r>
+        <w:t>.</w:t>
+      </w:r>
+    </w:p>
+    <w:p>
+      <w:pPr>
+        <w:spacing w:line="278" w:lineRule="auto"/>
+        <w:rPr>
+          <w:b/>
+          <w:bCs/>
+        </w:rPr>
+      </w:pPr>
+      <w:r>
+        <w:rPr>
+          <w:b/>
+          <w:bCs/>
+        </w:rPr>
+        <w:t>Improvements to the Segmentation Script</w:t>
+      </w:r>
+    </w:p>
+    <w:p>
+      <w:pPr>
+        <w:spacing w:line="278" w:lineRule="auto"/>
+      </w:pPr>
+      <w:r>
+        <w:t>The segmentation script has been updated to account for a broader range of purple shades, ensuring better segmentation performance, especially when working with the newly augmented dataset. This refinement guarantees more robust separation of the coin from the background, regardless of subtle variations in color.</w:t>
+      </w:r>
+    </w:p>
+    <w:p>
+      <w:pPr>
+        <w:spacing w:line="278" w:lineRule="auto"/>
+        <w:rPr>
+          <w:b/>
+          <w:bCs/>
+        </w:rPr>
+      </w:pPr>
+      <w:r>
+        <w:rPr>
+          <w:b/>
+          <w:bCs/>
+        </w:rPr>
+        <w:t>Normalization and Input</w:t>
+      </w:r>
+    </w:p>
+    <w:p>
+      <w:pPr>
+        <w:spacing w:line="278" w:lineRule="auto"/>
+      </w:pPr>
+      <w:r>
+        <w:lastRenderedPageBreak/>
+        <w:t xml:space="preserve">Once the segmentation is complete, the images are normalized to ensure compatibility with TensorFlow. The </w:t>
+      </w:r>
+      <w:r>
+        <w:rPr>
+          <w:b/>
+          <w:bCs/>
+        </w:rPr>
+        <w:t>final input to the CNN</w:t>
+      </w:r>
+      <w:r>
+        <w:t xml:space="preserve"> consists solely of the segmented coin, as illustrated in </w:t>
+      </w:r>
+      <w:r>
+        <w:rPr>
+          <w:b/>
+          <w:bCs/>
+        </w:rPr>
+        <w:t>Figure 5</w:t>
+      </w:r>
+      <w:r>
+        <w:t>.</w:t>
+      </w:r>
+    </w:p>
+    <w:p>
+      <w:pPr>
+        <w:spacing w:line="278" w:lineRule="auto"/>
+      </w:pPr>
+      <w:r>
+        <w:t>By focusing on the segmented coin and resizing the images, the dataset becomes more streamlined, reducing complexity while maintaining high-quality inputs for the CNN.</w:t>
+      </w:r>
+    </w:p>
+    <w:p>
+      <w:r>
+        <w:rPr>
+          <w:noProof/>
+        </w:rPr>
+        <w:drawing>
+          <wp:inline distT="0" distB="0" distL="0" distR="0" wp14:anchorId="2B99F58A" wp14:editId="4CF3AA8F">
+            <wp:extent cx="5731510" cy="2813050"/>
+            <wp:effectExtent l="0" t="0" r="2540" b="6350"/>
+            <wp:docPr id="89147615" name="Picture 6" descr="A collage of different colored objects&#10;&#10;Description automatically generated"/>
+            <wp:cNvGraphicFramePr>
+              <a:graphicFrameLocks xmlns:a="http://schemas.openxmlformats.org/drawingml/2006/main" noChangeAspect="1"/>
+            </wp:cNvGraphicFramePr>
+            <a:graphic xmlns:a="http://schemas.openxmlformats.org/drawingml/2006/main">
+              <a:graphicData uri="http://schemas.openxmlformats.org/drawingml/2006/picture">
+                <pic:pic xmlns:pic="http://schemas.openxmlformats.org/drawingml/2006/picture">
+                  <pic:nvPicPr>
+                    <pic:cNvPr id="89147615" name="Picture 6" descr="A collage of different colored objects&#10;&#10;Description automatically generated"/>
+                    <pic:cNvPicPr>
+                      <a:picLocks noChangeAspect="1" noChangeArrowheads="1"/>
+                    </pic:cNvPicPr>
+                  </pic:nvPicPr>
+                  <pic:blipFill>
+                    <a:blip r:embed="rId15" cstate="print">
+                      <a:extLst>
+                        <a:ext uri="{28A0092B-C50C-407E-A947-70E740481C1C}">
+                          <a14:useLocalDpi xmlns:a14="http://schemas.microsoft.com/office/drawing/2010/main" val="0"/>
+                        </a:ext>
+                      </a:extLst>
+                    </a:blip>
+                    <a:srcRect/>
+                    <a:stretch>
+                      <a:fillRect/>
+                    </a:stretch>
+                  </pic:blipFill>
+                  <pic:spPr bwMode="auto">
+                    <a:xfrm>
+                      <a:off x="0" y="0"/>
+                      <a:ext cx="5731510" cy="2813050"/>
+                    </a:xfrm>
+                    <a:prstGeom prst="rect">
+                      <a:avLst/>
+                    </a:prstGeom>
+                    <a:noFill/>
+                    <a:ln>
+                      <a:noFill/>
+                    </a:ln>
+                  </pic:spPr>
+                </pic:pic>
+              </a:graphicData>
+            </a:graphic>
+          </wp:inline>
+        </w:drawing>
+      </w:r>
+    </w:p>
     <w:p>
       <w:r>
         <w:br w:type="page"/>
@@ -4171,7 +4875,21 @@
               <w:rPr>
                 <w:lang w:val="en-US"/>
               </w:rPr>
-              <w:t xml:space="preserve"> you used and why)</w:t>
+              <w:t xml:space="preserve"> you </w:t>
+            </w:r>
+            <w:proofErr w:type="gramStart"/>
+            <w:r>
+              <w:rPr>
+                <w:lang w:val="en-US"/>
+              </w:rPr>
+              <w:t>used</w:t>
+            </w:r>
+            <w:proofErr w:type="gramEnd"/>
+            <w:r>
+              <w:rPr>
+                <w:lang w:val="en-US"/>
+              </w:rPr>
+              <w:t xml:space="preserve"> and why)</w:t>
             </w:r>
           </w:p>
           <w:p>
@@ -4393,7 +5111,15 @@
           </w:p>
           <w:p>
             <w:r>
-              <w:t>Visualization of network's internal representations is provided</w:t>
+              <w:t xml:space="preserve">Visualization </w:t>
+            </w:r>
+            <w:proofErr w:type="gramStart"/>
+            <w:r>
+              <w:t>of network's</w:t>
+            </w:r>
+            <w:proofErr w:type="gramEnd"/>
+            <w:r>
+              <w:t xml:space="preserve"> internal representations is provided</w:t>
             </w:r>
           </w:p>
         </w:tc>
@@ -5825,7 +6551,7 @@
     <w:p/>
     <w:p/>
     <w:sectPr>
-      <w:footerReference w:type="default" r:id="rId10"/>
+      <w:footerReference w:type="default" r:id="rId16"/>
       <w:pgSz w:w="11906" w:h="16838"/>
       <w:pgMar w:top="1440" w:right="1440" w:bottom="1440" w:left="1440" w:header="708" w:footer="708" w:gutter="0"/>
       <w:pgNumType w:start="0"/>
@@ -5838,7 +6564,7 @@
 </file>
 
 <file path=word/endnotes.xml><?xml version="1.0" encoding="utf-8"?>
-<w:endnotes xmlns:wpc="http://schemas.microsoft.com/office/word/2010/wordprocessingCanvas" xmlns:cx="http://schemas.microsoft.com/office/drawing/2014/chartex" xmlns:cx1="http://schemas.microsoft.com/office/drawing/2015/9/8/chartex" xmlns:cx2="http://schemas.microsoft.com/office/drawing/2015/10/21/chartex" xmlns:cx3="http://schemas.microsoft.com/office/drawing/2016/5/9/chartex" xmlns:cx4="http://schemas.microsoft.com/office/drawing/2016/5/10/chartex" xmlns:cx5="http://schemas.microsoft.com/office/drawing/2016/5/11/chartex" xmlns:cx6="http://schemas.microsoft.com/office/drawing/2016/5/12/chartex" xmlns:cx7="http://schemas.microsoft.com/office/drawing/2016/5/13/chartex" xmlns:cx8="http://schemas.microsoft.com/office/drawing/2016/5/14/chartex" xmlns:mc="http://schemas.openxmlformats.org/markup-compatibility/2006" xmlns:aink="http://schemas.microsoft.com/office/drawing/2016/ink" xmlns:am3d="http://schemas.microsoft.com/office/drawing/2017/model3d" xmlns:o="urn:schemas-microsoft-com:office:office" xmlns:oel="http://schemas.microsoft.com/office/2019/extlst" xmlns:r="http://schemas.openxmlformats.org/officeDocument/2006/relationships" xmlns:m="http://schemas.openxmlformats.org/officeDocument/2006/math" xmlns:v="urn:schemas-microsoft-com:vml" xmlns:wp14="http://schemas.microsoft.com/office/word/2010/wordprocessingDrawing" xmlns:wp="http://schemas.openxmlformats.org/drawingml/2006/wordprocessingDrawing" xmlns:w10="urn:schemas-microsoft-com:office:word" xmlns:w="http://schemas.openxmlformats.org/wordprocessingml/2006/main" xmlns:w14="http://schemas.microsoft.com/office/word/2010/wordml" xmlns:w15="http://schemas.microsoft.com/office/word/2012/wordml" xmlns:w16cex="http://schemas.microsoft.com/office/word/2018/wordml/cex" xmlns:w16cid="http://schemas.microsoft.com/office/word/2016/wordml/cid" xmlns:w16="http://schemas.microsoft.com/office/word/2018/wordml" xmlns:w16du="http://schemas.microsoft.com/office/word/2023/wordml/word16du" xmlns:w16sdtdh="http://schemas.microsoft.com/office/word/2020/wordml/sdtdatahash" xmlns:w16se="http://schemas.microsoft.com/office/word/2015/wordml/symex" xmlns:wpg="http://schemas.microsoft.com/office/word/2010/wordprocessingGroup" xmlns:wpi="http://schemas.microsoft.com/office/word/2010/wordprocessingInk" xmlns:wne="http://schemas.microsoft.com/office/word/2006/wordml" xmlns:wps="http://schemas.microsoft.com/office/word/2010/wordprocessingShape" mc:Ignorable="w14 w15 w16se w16cid w16 w16cex w16sdtdh w16du wp14">
+<w:endnotes xmlns:wpc="http://schemas.microsoft.com/office/word/2010/wordprocessingCanvas" xmlns:cx="http://schemas.microsoft.com/office/drawing/2014/chartex" xmlns:cx1="http://schemas.microsoft.com/office/drawing/2015/9/8/chartex" xmlns:cx2="http://schemas.microsoft.com/office/drawing/2015/10/21/chartex" xmlns:cx3="http://schemas.microsoft.com/office/drawing/2016/5/9/chartex" xmlns:cx4="http://schemas.microsoft.com/office/drawing/2016/5/10/chartex" xmlns:cx5="http://schemas.microsoft.com/office/drawing/2016/5/11/chartex" xmlns:cx6="http://schemas.microsoft.com/office/drawing/2016/5/12/chartex" xmlns:cx7="http://schemas.microsoft.com/office/drawing/2016/5/13/chartex" xmlns:cx8="http://schemas.microsoft.com/office/drawing/2016/5/14/chartex" xmlns:mc="http://schemas.openxmlformats.org/markup-compatibility/2006" xmlns:aink="http://schemas.microsoft.com/office/drawing/2016/ink" xmlns:am3d="http://schemas.microsoft.com/office/drawing/2017/model3d" xmlns:o="urn:schemas-microsoft-com:office:office" xmlns:oel="http://schemas.microsoft.com/office/2019/extlst" xmlns:r="http://schemas.openxmlformats.org/officeDocument/2006/relationships" xmlns:m="http://schemas.openxmlformats.org/officeDocument/2006/math" xmlns:v="urn:schemas-microsoft-com:vml" xmlns:wp14="http://schemas.microsoft.com/office/word/2010/wordprocessingDrawing" xmlns:wp="http://schemas.openxmlformats.org/drawingml/2006/wordprocessingDrawing" xmlns:w10="urn:schemas-microsoft-com:office:word" xmlns:w="http://schemas.openxmlformats.org/wordprocessingml/2006/main" xmlns:w14="http://schemas.microsoft.com/office/word/2010/wordml" xmlns:w15="http://schemas.microsoft.com/office/word/2012/wordml" xmlns:w16cex="http://schemas.microsoft.com/office/word/2018/wordml/cex" xmlns:w16cid="http://schemas.microsoft.com/office/word/2016/wordml/cid" xmlns:w16="http://schemas.microsoft.com/office/word/2018/wordml" xmlns:w16du="http://schemas.microsoft.com/office/word/2023/wordml/word16du" xmlns:w16sdtdh="http://schemas.microsoft.com/office/word/2020/wordml/sdtdatahash" xmlns:w16sdtfl="http://schemas.microsoft.com/office/word/2024/wordml/sdtformatlock" xmlns:w16se="http://schemas.microsoft.com/office/word/2015/wordml/symex" xmlns:wpg="http://schemas.microsoft.com/office/word/2010/wordprocessingGroup" xmlns:wpi="http://schemas.microsoft.com/office/word/2010/wordprocessingInk" xmlns:wne="http://schemas.microsoft.com/office/word/2006/wordml" xmlns:wps="http://schemas.microsoft.com/office/word/2010/wordprocessingShape" mc:Ignorable="w14 w15 w16se w16cid w16 w16cex w16sdtdh w16sdtfl w16du wp14">
   <w:endnote w:type="separator" w:id="-1">
     <w:p>
       <w:pPr>
@@ -5863,7 +6589,7 @@
 </file>
 
 <file path=word/footer1.xml><?xml version="1.0" encoding="utf-8"?>
-<w:ftr xmlns:wpc="http://schemas.microsoft.com/office/word/2010/wordprocessingCanvas" xmlns:cx="http://schemas.microsoft.com/office/drawing/2014/chartex" xmlns:cx1="http://schemas.microsoft.com/office/drawing/2015/9/8/chartex" xmlns:cx2="http://schemas.microsoft.com/office/drawing/2015/10/21/chartex" xmlns:cx3="http://schemas.microsoft.com/office/drawing/2016/5/9/chartex" xmlns:cx4="http://schemas.microsoft.com/office/drawing/2016/5/10/chartex" xmlns:cx5="http://schemas.microsoft.com/office/drawing/2016/5/11/chartex" xmlns:cx6="http://schemas.microsoft.com/office/drawing/2016/5/12/chartex" xmlns:cx7="http://schemas.microsoft.com/office/drawing/2016/5/13/chartex" xmlns:cx8="http://schemas.microsoft.com/office/drawing/2016/5/14/chartex" xmlns:mc="http://schemas.openxmlformats.org/markup-compatibility/2006" xmlns:aink="http://schemas.microsoft.com/office/drawing/2016/ink" xmlns:am3d="http://schemas.microsoft.com/office/drawing/2017/model3d" xmlns:o="urn:schemas-microsoft-com:office:office" xmlns:oel="http://schemas.microsoft.com/office/2019/extlst" xmlns:r="http://schemas.openxmlformats.org/officeDocument/2006/relationships" xmlns:m="http://schemas.openxmlformats.org/officeDocument/2006/math" xmlns:v="urn:schemas-microsoft-com:vml" xmlns:wp14="http://schemas.microsoft.com/office/word/2010/wordprocessingDrawing" xmlns:wp="http://schemas.openxmlformats.org/drawingml/2006/wordprocessingDrawing" xmlns:w10="urn:schemas-microsoft-com:office:word" xmlns:w="http://schemas.openxmlformats.org/wordprocessingml/2006/main" xmlns:w14="http://schemas.microsoft.com/office/word/2010/wordml" xmlns:w15="http://schemas.microsoft.com/office/word/2012/wordml" xmlns:w16cex="http://schemas.microsoft.com/office/word/2018/wordml/cex" xmlns:w16cid="http://schemas.microsoft.com/office/word/2016/wordml/cid" xmlns:w16="http://schemas.microsoft.com/office/word/2018/wordml" xmlns:w16du="http://schemas.microsoft.com/office/word/2023/wordml/word16du" xmlns:w16sdtdh="http://schemas.microsoft.com/office/word/2020/wordml/sdtdatahash" xmlns:w16se="http://schemas.microsoft.com/office/word/2015/wordml/symex" xmlns:wpg="http://schemas.microsoft.com/office/word/2010/wordprocessingGroup" xmlns:wpi="http://schemas.microsoft.com/office/word/2010/wordprocessingInk" xmlns:wne="http://schemas.microsoft.com/office/word/2006/wordml" xmlns:wps="http://schemas.microsoft.com/office/word/2010/wordprocessingShape" mc:Ignorable="w14 w15 w16se w16cid w16 w16cex w16sdtdh w16du wp14">
+<w:ftr xmlns:wpc="http://schemas.microsoft.com/office/word/2010/wordprocessingCanvas" xmlns:cx="http://schemas.microsoft.com/office/drawing/2014/chartex" xmlns:cx1="http://schemas.microsoft.com/office/drawing/2015/9/8/chartex" xmlns:cx2="http://schemas.microsoft.com/office/drawing/2015/10/21/chartex" xmlns:cx3="http://schemas.microsoft.com/office/drawing/2016/5/9/chartex" xmlns:cx4="http://schemas.microsoft.com/office/drawing/2016/5/10/chartex" xmlns:cx5="http://schemas.microsoft.com/office/drawing/2016/5/11/chartex" xmlns:cx6="http://schemas.microsoft.com/office/drawing/2016/5/12/chartex" xmlns:cx7="http://schemas.microsoft.com/office/drawing/2016/5/13/chartex" xmlns:cx8="http://schemas.microsoft.com/office/drawing/2016/5/14/chartex" xmlns:mc="http://schemas.openxmlformats.org/markup-compatibility/2006" xmlns:aink="http://schemas.microsoft.com/office/drawing/2016/ink" xmlns:am3d="http://schemas.microsoft.com/office/drawing/2017/model3d" xmlns:o="urn:schemas-microsoft-com:office:office" xmlns:oel="http://schemas.microsoft.com/office/2019/extlst" xmlns:r="http://schemas.openxmlformats.org/officeDocument/2006/relationships" xmlns:m="http://schemas.openxmlformats.org/officeDocument/2006/math" xmlns:v="urn:schemas-microsoft-com:vml" xmlns:wp14="http://schemas.microsoft.com/office/word/2010/wordprocessingDrawing" xmlns:wp="http://schemas.openxmlformats.org/drawingml/2006/wordprocessingDrawing" xmlns:w10="urn:schemas-microsoft-com:office:word" xmlns:w="http://schemas.openxmlformats.org/wordprocessingml/2006/main" xmlns:w14="http://schemas.microsoft.com/office/word/2010/wordml" xmlns:w15="http://schemas.microsoft.com/office/word/2012/wordml" xmlns:w16cex="http://schemas.microsoft.com/office/word/2018/wordml/cex" xmlns:w16cid="http://schemas.microsoft.com/office/word/2016/wordml/cid" xmlns:w16="http://schemas.microsoft.com/office/word/2018/wordml" xmlns:w16du="http://schemas.microsoft.com/office/word/2023/wordml/word16du" xmlns:w16sdtdh="http://schemas.microsoft.com/office/word/2020/wordml/sdtdatahash" xmlns:w16sdtfl="http://schemas.microsoft.com/office/word/2024/wordml/sdtformatlock" xmlns:w16se="http://schemas.microsoft.com/office/word/2015/wordml/symex" xmlns:wpg="http://schemas.microsoft.com/office/word/2010/wordprocessingGroup" xmlns:wpi="http://schemas.microsoft.com/office/word/2010/wordprocessingInk" xmlns:wne="http://schemas.microsoft.com/office/word/2006/wordml" xmlns:wps="http://schemas.microsoft.com/office/word/2010/wordprocessingShape" mc:Ignorable="w14 w15 w16se w16cid w16 w16cex w16sdtdh w16sdtfl w16du wp14">
   <w:sdt>
     <w:sdtPr>
       <w:id w:val="2139673224"/>
@@ -5922,7 +6648,7 @@
 </file>
 
 <file path=word/footnotes.xml><?xml version="1.0" encoding="utf-8"?>
-<w:footnotes xmlns:wpc="http://schemas.microsoft.com/office/word/2010/wordprocessingCanvas" xmlns:cx="http://schemas.microsoft.com/office/drawing/2014/chartex" xmlns:cx1="http://schemas.microsoft.com/office/drawing/2015/9/8/chartex" xmlns:cx2="http://schemas.microsoft.com/office/drawing/2015/10/21/chartex" xmlns:cx3="http://schemas.microsoft.com/office/drawing/2016/5/9/chartex" xmlns:cx4="http://schemas.microsoft.com/office/drawing/2016/5/10/chartex" xmlns:cx5="http://schemas.microsoft.com/office/drawing/2016/5/11/chartex" xmlns:cx6="http://schemas.microsoft.com/office/drawing/2016/5/12/chartex" xmlns:cx7="http://schemas.microsoft.com/office/drawing/2016/5/13/chartex" xmlns:cx8="http://schemas.microsoft.com/office/drawing/2016/5/14/chartex" xmlns:mc="http://schemas.openxmlformats.org/markup-compatibility/2006" xmlns:aink="http://schemas.microsoft.com/office/drawing/2016/ink" xmlns:am3d="http://schemas.microsoft.com/office/drawing/2017/model3d" xmlns:o="urn:schemas-microsoft-com:office:office" xmlns:oel="http://schemas.microsoft.com/office/2019/extlst" xmlns:r="http://schemas.openxmlformats.org/officeDocument/2006/relationships" xmlns:m="http://schemas.openxmlformats.org/officeDocument/2006/math" xmlns:v="urn:schemas-microsoft-com:vml" xmlns:wp14="http://schemas.microsoft.com/office/word/2010/wordprocessingDrawing" xmlns:wp="http://schemas.openxmlformats.org/drawingml/2006/wordprocessingDrawing" xmlns:w10="urn:schemas-microsoft-com:office:word" xmlns:w="http://schemas.openxmlformats.org/wordprocessingml/2006/main" xmlns:w14="http://schemas.microsoft.com/office/word/2010/wordml" xmlns:w15="http://schemas.microsoft.com/office/word/2012/wordml" xmlns:w16cex="http://schemas.microsoft.com/office/word/2018/wordml/cex" xmlns:w16cid="http://schemas.microsoft.com/office/word/2016/wordml/cid" xmlns:w16="http://schemas.microsoft.com/office/word/2018/wordml" xmlns:w16du="http://schemas.microsoft.com/office/word/2023/wordml/word16du" xmlns:w16sdtdh="http://schemas.microsoft.com/office/word/2020/wordml/sdtdatahash" xmlns:w16se="http://schemas.microsoft.com/office/word/2015/wordml/symex" xmlns:wpg="http://schemas.microsoft.com/office/word/2010/wordprocessingGroup" xmlns:wpi="http://schemas.microsoft.com/office/word/2010/wordprocessingInk" xmlns:wne="http://schemas.microsoft.com/office/word/2006/wordml" xmlns:wps="http://schemas.microsoft.com/office/word/2010/wordprocessingShape" mc:Ignorable="w14 w15 w16se w16cid w16 w16cex w16sdtdh w16du wp14">
+<w:footnotes xmlns:wpc="http://schemas.microsoft.com/office/word/2010/wordprocessingCanvas" xmlns:cx="http://schemas.microsoft.com/office/drawing/2014/chartex" xmlns:cx1="http://schemas.microsoft.com/office/drawing/2015/9/8/chartex" xmlns:cx2="http://schemas.microsoft.com/office/drawing/2015/10/21/chartex" xmlns:cx3="http://schemas.microsoft.com/office/drawing/2016/5/9/chartex" xmlns:cx4="http://schemas.microsoft.com/office/drawing/2016/5/10/chartex" xmlns:cx5="http://schemas.microsoft.com/office/drawing/2016/5/11/chartex" xmlns:cx6="http://schemas.microsoft.com/office/drawing/2016/5/12/chartex" xmlns:cx7="http://schemas.microsoft.com/office/drawing/2016/5/13/chartex" xmlns:cx8="http://schemas.microsoft.com/office/drawing/2016/5/14/chartex" xmlns:mc="http://schemas.openxmlformats.org/markup-compatibility/2006" xmlns:aink="http://schemas.microsoft.com/office/drawing/2016/ink" xmlns:am3d="http://schemas.microsoft.com/office/drawing/2017/model3d" xmlns:o="urn:schemas-microsoft-com:office:office" xmlns:oel="http://schemas.microsoft.com/office/2019/extlst" xmlns:r="http://schemas.openxmlformats.org/officeDocument/2006/relationships" xmlns:m="http://schemas.openxmlformats.org/officeDocument/2006/math" xmlns:v="urn:schemas-microsoft-com:vml" xmlns:wp14="http://schemas.microsoft.com/office/word/2010/wordprocessingDrawing" xmlns:wp="http://schemas.openxmlformats.org/drawingml/2006/wordprocessingDrawing" xmlns:w10="urn:schemas-microsoft-com:office:word" xmlns:w="http://schemas.openxmlformats.org/wordprocessingml/2006/main" xmlns:w14="http://schemas.microsoft.com/office/word/2010/wordml" xmlns:w15="http://schemas.microsoft.com/office/word/2012/wordml" xmlns:w16cex="http://schemas.microsoft.com/office/word/2018/wordml/cex" xmlns:w16cid="http://schemas.microsoft.com/office/word/2016/wordml/cid" xmlns:w16="http://schemas.microsoft.com/office/word/2018/wordml" xmlns:w16du="http://schemas.microsoft.com/office/word/2023/wordml/word16du" xmlns:w16sdtdh="http://schemas.microsoft.com/office/word/2020/wordml/sdtdatahash" xmlns:w16sdtfl="http://schemas.microsoft.com/office/word/2024/wordml/sdtformatlock" xmlns:w16se="http://schemas.microsoft.com/office/word/2015/wordml/symex" xmlns:wpg="http://schemas.microsoft.com/office/word/2010/wordprocessingGroup" xmlns:wpi="http://schemas.microsoft.com/office/word/2010/wordprocessingInk" xmlns:wne="http://schemas.microsoft.com/office/word/2006/wordml" xmlns:wps="http://schemas.microsoft.com/office/word/2010/wordprocessingShape" mc:Ignorable="w14 w15 w16se w16cid w16 w16cex w16sdtdh w16sdtfl w16du wp14">
   <w:footnote w:type="separator" w:id="-1">
     <w:p>
       <w:pPr>
@@ -5947,7 +6673,7 @@
 </file>
 
 <file path=word/numbering.xml><?xml version="1.0" encoding="utf-8"?>
-<w:numbering xmlns:wpc="http://schemas.microsoft.com/office/word/2010/wordprocessingCanvas" xmlns:cx="http://schemas.microsoft.com/office/drawing/2014/chartex" xmlns:cx1="http://schemas.microsoft.com/office/drawing/2015/9/8/chartex" xmlns:cx2="http://schemas.microsoft.com/office/drawing/2015/10/21/chartex" xmlns:cx3="http://schemas.microsoft.com/office/drawing/2016/5/9/chartex" xmlns:cx4="http://schemas.microsoft.com/office/drawing/2016/5/10/chartex" xmlns:cx5="http://schemas.microsoft.com/office/drawing/2016/5/11/chartex" xmlns:cx6="http://schemas.microsoft.com/office/drawing/2016/5/12/chartex" xmlns:cx7="http://schemas.microsoft.com/office/drawing/2016/5/13/chartex" xmlns:cx8="http://schemas.microsoft.com/office/drawing/2016/5/14/chartex" xmlns:mc="http://schemas.openxmlformats.org/markup-compatibility/2006" xmlns:aink="http://schemas.microsoft.com/office/drawing/2016/ink" xmlns:am3d="http://schemas.microsoft.com/office/drawing/2017/model3d" xmlns:o="urn:schemas-microsoft-com:office:office" xmlns:oel="http://schemas.microsoft.com/office/2019/extlst" xmlns:r="http://schemas.openxmlformats.org/officeDocument/2006/relationships" xmlns:m="http://schemas.openxmlformats.org/officeDocument/2006/math" xmlns:v="urn:schemas-microsoft-com:vml" xmlns:wp14="http://schemas.microsoft.com/office/word/2010/wordprocessingDrawing" xmlns:wp="http://schemas.openxmlformats.org/drawingml/2006/wordprocessingDrawing" xmlns:w10="urn:schemas-microsoft-com:office:word" xmlns:w="http://schemas.openxmlformats.org/wordprocessingml/2006/main" xmlns:w14="http://schemas.microsoft.com/office/word/2010/wordml" xmlns:w15="http://schemas.microsoft.com/office/word/2012/wordml" xmlns:w16cex="http://schemas.microsoft.com/office/word/2018/wordml/cex" xmlns:w16cid="http://schemas.microsoft.com/office/word/2016/wordml/cid" xmlns:w16="http://schemas.microsoft.com/office/word/2018/wordml" xmlns:w16du="http://schemas.microsoft.com/office/word/2023/wordml/word16du" xmlns:w16sdtdh="http://schemas.microsoft.com/office/word/2020/wordml/sdtdatahash" xmlns:w16se="http://schemas.microsoft.com/office/word/2015/wordml/symex" xmlns:wpg="http://schemas.microsoft.com/office/word/2010/wordprocessingGroup" xmlns:wpi="http://schemas.microsoft.com/office/word/2010/wordprocessingInk" xmlns:wne="http://schemas.microsoft.com/office/word/2006/wordml" xmlns:wps="http://schemas.microsoft.com/office/word/2010/wordprocessingShape" mc:Ignorable="w14 w15 w16se w16cid w16 w16cex w16sdtdh w16du wp14">
+<w:numbering xmlns:wpc="http://schemas.microsoft.com/office/word/2010/wordprocessingCanvas" xmlns:cx="http://schemas.microsoft.com/office/drawing/2014/chartex" xmlns:cx1="http://schemas.microsoft.com/office/drawing/2015/9/8/chartex" xmlns:cx2="http://schemas.microsoft.com/office/drawing/2015/10/21/chartex" xmlns:cx3="http://schemas.microsoft.com/office/drawing/2016/5/9/chartex" xmlns:cx4="http://schemas.microsoft.com/office/drawing/2016/5/10/chartex" xmlns:cx5="http://schemas.microsoft.com/office/drawing/2016/5/11/chartex" xmlns:cx6="http://schemas.microsoft.com/office/drawing/2016/5/12/chartex" xmlns:cx7="http://schemas.microsoft.com/office/drawing/2016/5/13/chartex" xmlns:cx8="http://schemas.microsoft.com/office/drawing/2016/5/14/chartex" xmlns:mc="http://schemas.openxmlformats.org/markup-compatibility/2006" xmlns:aink="http://schemas.microsoft.com/office/drawing/2016/ink" xmlns:am3d="http://schemas.microsoft.com/office/drawing/2017/model3d" xmlns:o="urn:schemas-microsoft-com:office:office" xmlns:oel="http://schemas.microsoft.com/office/2019/extlst" xmlns:r="http://schemas.openxmlformats.org/officeDocument/2006/relationships" xmlns:m="http://schemas.openxmlformats.org/officeDocument/2006/math" xmlns:v="urn:schemas-microsoft-com:vml" xmlns:wp14="http://schemas.microsoft.com/office/word/2010/wordprocessingDrawing" xmlns:wp="http://schemas.openxmlformats.org/drawingml/2006/wordprocessingDrawing" xmlns:w10="urn:schemas-microsoft-com:office:word" xmlns:w="http://schemas.openxmlformats.org/wordprocessingml/2006/main" xmlns:w14="http://schemas.microsoft.com/office/word/2010/wordml" xmlns:w15="http://schemas.microsoft.com/office/word/2012/wordml" xmlns:w16cex="http://schemas.microsoft.com/office/word/2018/wordml/cex" xmlns:w16cid="http://schemas.microsoft.com/office/word/2016/wordml/cid" xmlns:w16="http://schemas.microsoft.com/office/word/2018/wordml" xmlns:w16du="http://schemas.microsoft.com/office/word/2023/wordml/word16du" xmlns:w16sdtdh="http://schemas.microsoft.com/office/word/2020/wordml/sdtdatahash" xmlns:w16sdtfl="http://schemas.microsoft.com/office/word/2024/wordml/sdtformatlock" xmlns:w16se="http://schemas.microsoft.com/office/word/2015/wordml/symex" xmlns:wpg="http://schemas.microsoft.com/office/word/2010/wordprocessingGroup" xmlns:wpi="http://schemas.microsoft.com/office/word/2010/wordprocessingInk" xmlns:wne="http://schemas.microsoft.com/office/word/2006/wordml" xmlns:wps="http://schemas.microsoft.com/office/word/2010/wordprocessingShape" mc:Ignorable="w14 w15 w16se w16cid w16 w16cex w16sdtdh w16sdtfl w16du wp14">
   <w:abstractNum w:abstractNumId="0" w15:restartNumberingAfterBreak="0">
     <w:nsid w:val="06017F95"/>
     <w:multiLevelType w:val="hybridMultilevel"/>
@@ -6598,6 +7324,304 @@
     </w:lvl>
   </w:abstractNum>
   <w:abstractNum w:abstractNumId="7" w15:restartNumberingAfterBreak="0">
+    <w:nsid w:val="3AC96F92"/>
+    <w:multiLevelType w:val="multilevel"/>
+    <w:tmpl w:val="F1362952"/>
+    <w:lvl w:ilvl="0">
+      <w:start w:val="1"/>
+      <w:numFmt w:val="bullet"/>
+      <w:lvlText w:val=""/>
+      <w:lvlJc w:val="left"/>
+      <w:pPr>
+        <w:tabs>
+          <w:tab w:val="num" w:pos="720"/>
+        </w:tabs>
+        <w:ind w:left="720" w:hanging="360"/>
+      </w:pPr>
+      <w:rPr>
+        <w:rFonts w:ascii="Symbol" w:hAnsi="Symbol" w:hint="default"/>
+        <w:sz w:val="20"/>
+      </w:rPr>
+    </w:lvl>
+    <w:lvl w:ilvl="1" w:tentative="1">
+      <w:start w:val="1"/>
+      <w:numFmt w:val="bullet"/>
+      <w:lvlText w:val="o"/>
+      <w:lvlJc w:val="left"/>
+      <w:pPr>
+        <w:tabs>
+          <w:tab w:val="num" w:pos="1440"/>
+        </w:tabs>
+        <w:ind w:left="1440" w:hanging="360"/>
+      </w:pPr>
+      <w:rPr>
+        <w:rFonts w:ascii="Courier New" w:hAnsi="Courier New" w:hint="default"/>
+        <w:sz w:val="20"/>
+      </w:rPr>
+    </w:lvl>
+    <w:lvl w:ilvl="2" w:tentative="1">
+      <w:start w:val="1"/>
+      <w:numFmt w:val="bullet"/>
+      <w:lvlText w:val=""/>
+      <w:lvlJc w:val="left"/>
+      <w:pPr>
+        <w:tabs>
+          <w:tab w:val="num" w:pos="2160"/>
+        </w:tabs>
+        <w:ind w:left="2160" w:hanging="360"/>
+      </w:pPr>
+      <w:rPr>
+        <w:rFonts w:ascii="Wingdings" w:hAnsi="Wingdings" w:hint="default"/>
+        <w:sz w:val="20"/>
+      </w:rPr>
+    </w:lvl>
+    <w:lvl w:ilvl="3" w:tentative="1">
+      <w:start w:val="1"/>
+      <w:numFmt w:val="bullet"/>
+      <w:lvlText w:val=""/>
+      <w:lvlJc w:val="left"/>
+      <w:pPr>
+        <w:tabs>
+          <w:tab w:val="num" w:pos="2880"/>
+        </w:tabs>
+        <w:ind w:left="2880" w:hanging="360"/>
+      </w:pPr>
+      <w:rPr>
+        <w:rFonts w:ascii="Wingdings" w:hAnsi="Wingdings" w:hint="default"/>
+        <w:sz w:val="20"/>
+      </w:rPr>
+    </w:lvl>
+    <w:lvl w:ilvl="4" w:tentative="1">
+      <w:start w:val="1"/>
+      <w:numFmt w:val="bullet"/>
+      <w:lvlText w:val=""/>
+      <w:lvlJc w:val="left"/>
+      <w:pPr>
+        <w:tabs>
+          <w:tab w:val="num" w:pos="3600"/>
+        </w:tabs>
+        <w:ind w:left="3600" w:hanging="360"/>
+      </w:pPr>
+      <w:rPr>
+        <w:rFonts w:ascii="Wingdings" w:hAnsi="Wingdings" w:hint="default"/>
+        <w:sz w:val="20"/>
+      </w:rPr>
+    </w:lvl>
+    <w:lvl w:ilvl="5" w:tentative="1">
+      <w:start w:val="1"/>
+      <w:numFmt w:val="bullet"/>
+      <w:lvlText w:val=""/>
+      <w:lvlJc w:val="left"/>
+      <w:pPr>
+        <w:tabs>
+          <w:tab w:val="num" w:pos="4320"/>
+        </w:tabs>
+        <w:ind w:left="4320" w:hanging="360"/>
+      </w:pPr>
+      <w:rPr>
+        <w:rFonts w:ascii="Wingdings" w:hAnsi="Wingdings" w:hint="default"/>
+        <w:sz w:val="20"/>
+      </w:rPr>
+    </w:lvl>
+    <w:lvl w:ilvl="6" w:tentative="1">
+      <w:start w:val="1"/>
+      <w:numFmt w:val="bullet"/>
+      <w:lvlText w:val=""/>
+      <w:lvlJc w:val="left"/>
+      <w:pPr>
+        <w:tabs>
+          <w:tab w:val="num" w:pos="5040"/>
+        </w:tabs>
+        <w:ind w:left="5040" w:hanging="360"/>
+      </w:pPr>
+      <w:rPr>
+        <w:rFonts w:ascii="Wingdings" w:hAnsi="Wingdings" w:hint="default"/>
+        <w:sz w:val="20"/>
+      </w:rPr>
+    </w:lvl>
+    <w:lvl w:ilvl="7" w:tentative="1">
+      <w:start w:val="1"/>
+      <w:numFmt w:val="bullet"/>
+      <w:lvlText w:val=""/>
+      <w:lvlJc w:val="left"/>
+      <w:pPr>
+        <w:tabs>
+          <w:tab w:val="num" w:pos="5760"/>
+        </w:tabs>
+        <w:ind w:left="5760" w:hanging="360"/>
+      </w:pPr>
+      <w:rPr>
+        <w:rFonts w:ascii="Wingdings" w:hAnsi="Wingdings" w:hint="default"/>
+        <w:sz w:val="20"/>
+      </w:rPr>
+    </w:lvl>
+    <w:lvl w:ilvl="8" w:tentative="1">
+      <w:start w:val="1"/>
+      <w:numFmt w:val="bullet"/>
+      <w:lvlText w:val=""/>
+      <w:lvlJc w:val="left"/>
+      <w:pPr>
+        <w:tabs>
+          <w:tab w:val="num" w:pos="6480"/>
+        </w:tabs>
+        <w:ind w:left="6480" w:hanging="360"/>
+      </w:pPr>
+      <w:rPr>
+        <w:rFonts w:ascii="Wingdings" w:hAnsi="Wingdings" w:hint="default"/>
+        <w:sz w:val="20"/>
+      </w:rPr>
+    </w:lvl>
+  </w:abstractNum>
+  <w:abstractNum w:abstractNumId="8" w15:restartNumberingAfterBreak="0">
+    <w:nsid w:val="3C2F16EA"/>
+    <w:multiLevelType w:val="multilevel"/>
+    <w:tmpl w:val="70FAC972"/>
+    <w:lvl w:ilvl="0">
+      <w:start w:val="1"/>
+      <w:numFmt w:val="bullet"/>
+      <w:lvlText w:val=""/>
+      <w:lvlJc w:val="left"/>
+      <w:pPr>
+        <w:tabs>
+          <w:tab w:val="num" w:pos="720"/>
+        </w:tabs>
+        <w:ind w:left="720" w:hanging="360"/>
+      </w:pPr>
+      <w:rPr>
+        <w:rFonts w:ascii="Symbol" w:hAnsi="Symbol" w:hint="default"/>
+        <w:sz w:val="20"/>
+      </w:rPr>
+    </w:lvl>
+    <w:lvl w:ilvl="1" w:tentative="1">
+      <w:start w:val="1"/>
+      <w:numFmt w:val="bullet"/>
+      <w:lvlText w:val="o"/>
+      <w:lvlJc w:val="left"/>
+      <w:pPr>
+        <w:tabs>
+          <w:tab w:val="num" w:pos="1440"/>
+        </w:tabs>
+        <w:ind w:left="1440" w:hanging="360"/>
+      </w:pPr>
+      <w:rPr>
+        <w:rFonts w:ascii="Courier New" w:hAnsi="Courier New" w:hint="default"/>
+        <w:sz w:val="20"/>
+      </w:rPr>
+    </w:lvl>
+    <w:lvl w:ilvl="2" w:tentative="1">
+      <w:start w:val="1"/>
+      <w:numFmt w:val="bullet"/>
+      <w:lvlText w:val=""/>
+      <w:lvlJc w:val="left"/>
+      <w:pPr>
+        <w:tabs>
+          <w:tab w:val="num" w:pos="2160"/>
+        </w:tabs>
+        <w:ind w:left="2160" w:hanging="360"/>
+      </w:pPr>
+      <w:rPr>
+        <w:rFonts w:ascii="Wingdings" w:hAnsi="Wingdings" w:hint="default"/>
+        <w:sz w:val="20"/>
+      </w:rPr>
+    </w:lvl>
+    <w:lvl w:ilvl="3" w:tentative="1">
+      <w:start w:val="1"/>
+      <w:numFmt w:val="bullet"/>
+      <w:lvlText w:val=""/>
+      <w:lvlJc w:val="left"/>
+      <w:pPr>
+        <w:tabs>
+          <w:tab w:val="num" w:pos="2880"/>
+        </w:tabs>
+        <w:ind w:left="2880" w:hanging="360"/>
+      </w:pPr>
+      <w:rPr>
+        <w:rFonts w:ascii="Wingdings" w:hAnsi="Wingdings" w:hint="default"/>
+        <w:sz w:val="20"/>
+      </w:rPr>
+    </w:lvl>
+    <w:lvl w:ilvl="4" w:tentative="1">
+      <w:start w:val="1"/>
+      <w:numFmt w:val="bullet"/>
+      <w:lvlText w:val=""/>
+      <w:lvlJc w:val="left"/>
+      <w:pPr>
+        <w:tabs>
+          <w:tab w:val="num" w:pos="3600"/>
+        </w:tabs>
+        <w:ind w:left="3600" w:hanging="360"/>
+      </w:pPr>
+      <w:rPr>
+        <w:rFonts w:ascii="Wingdings" w:hAnsi="Wingdings" w:hint="default"/>
+        <w:sz w:val="20"/>
+      </w:rPr>
+    </w:lvl>
+    <w:lvl w:ilvl="5" w:tentative="1">
+      <w:start w:val="1"/>
+      <w:numFmt w:val="bullet"/>
+      <w:lvlText w:val=""/>
+      <w:lvlJc w:val="left"/>
+      <w:pPr>
+        <w:tabs>
+          <w:tab w:val="num" w:pos="4320"/>
+        </w:tabs>
+        <w:ind w:left="4320" w:hanging="360"/>
+      </w:pPr>
+      <w:rPr>
+        <w:rFonts w:ascii="Wingdings" w:hAnsi="Wingdings" w:hint="default"/>
+        <w:sz w:val="20"/>
+      </w:rPr>
+    </w:lvl>
+    <w:lvl w:ilvl="6" w:tentative="1">
+      <w:start w:val="1"/>
+      <w:numFmt w:val="bullet"/>
+      <w:lvlText w:val=""/>
+      <w:lvlJc w:val="left"/>
+      <w:pPr>
+        <w:tabs>
+          <w:tab w:val="num" w:pos="5040"/>
+        </w:tabs>
+        <w:ind w:left="5040" w:hanging="360"/>
+      </w:pPr>
+      <w:rPr>
+        <w:rFonts w:ascii="Wingdings" w:hAnsi="Wingdings" w:hint="default"/>
+        <w:sz w:val="20"/>
+      </w:rPr>
+    </w:lvl>
+    <w:lvl w:ilvl="7" w:tentative="1">
+      <w:start w:val="1"/>
+      <w:numFmt w:val="bullet"/>
+      <w:lvlText w:val=""/>
+      <w:lvlJc w:val="left"/>
+      <w:pPr>
+        <w:tabs>
+          <w:tab w:val="num" w:pos="5760"/>
+        </w:tabs>
+        <w:ind w:left="5760" w:hanging="360"/>
+      </w:pPr>
+      <w:rPr>
+        <w:rFonts w:ascii="Wingdings" w:hAnsi="Wingdings" w:hint="default"/>
+        <w:sz w:val="20"/>
+      </w:rPr>
+    </w:lvl>
+    <w:lvl w:ilvl="8" w:tentative="1">
+      <w:start w:val="1"/>
+      <w:numFmt w:val="bullet"/>
+      <w:lvlText w:val=""/>
+      <w:lvlJc w:val="left"/>
+      <w:pPr>
+        <w:tabs>
+          <w:tab w:val="num" w:pos="6480"/>
+        </w:tabs>
+        <w:ind w:left="6480" w:hanging="360"/>
+      </w:pPr>
+      <w:rPr>
+        <w:rFonts w:ascii="Wingdings" w:hAnsi="Wingdings" w:hint="default"/>
+        <w:sz w:val="20"/>
+      </w:rPr>
+    </w:lvl>
+  </w:abstractNum>
+  <w:abstractNum w:abstractNumId="9" w15:restartNumberingAfterBreak="0">
     <w:nsid w:val="47A555AB"/>
     <w:multiLevelType w:val="hybridMultilevel"/>
     <w:tmpl w:val="959CE6CE"/>
@@ -6683,7 +7707,7 @@
       </w:pPr>
     </w:lvl>
   </w:abstractNum>
-  <w:abstractNum w:abstractNumId="8" w15:restartNumberingAfterBreak="0">
+  <w:abstractNum w:abstractNumId="10" w15:restartNumberingAfterBreak="0">
     <w:nsid w:val="4B511555"/>
     <w:multiLevelType w:val="hybridMultilevel"/>
     <w:tmpl w:val="094E72EE"/>
@@ -6769,7 +7793,7 @@
       </w:pPr>
     </w:lvl>
   </w:abstractNum>
-  <w:abstractNum w:abstractNumId="9" w15:restartNumberingAfterBreak="0">
+  <w:abstractNum w:abstractNumId="11" w15:restartNumberingAfterBreak="0">
     <w:nsid w:val="4C7433F6"/>
     <w:multiLevelType w:val="hybridMultilevel"/>
     <w:tmpl w:val="5AC0D0CC"/>
@@ -6858,7 +7882,7 @@
       </w:pPr>
     </w:lvl>
   </w:abstractNum>
-  <w:abstractNum w:abstractNumId="10" w15:restartNumberingAfterBreak="0">
+  <w:abstractNum w:abstractNumId="12" w15:restartNumberingAfterBreak="0">
     <w:nsid w:val="4D45260F"/>
     <w:multiLevelType w:val="hybridMultilevel"/>
     <w:tmpl w:val="AA422F04"/>
@@ -6971,7 +7995,7 @@
       </w:pPr>
     </w:lvl>
   </w:abstractNum>
-  <w:abstractNum w:abstractNumId="11" w15:restartNumberingAfterBreak="0">
+  <w:abstractNum w:abstractNumId="13" w15:restartNumberingAfterBreak="0">
     <w:nsid w:val="56B05395"/>
     <w:multiLevelType w:val="multilevel"/>
     <w:tmpl w:val="6EBA3562"/>
@@ -7088,7 +8112,7 @@
       </w:pPr>
     </w:lvl>
   </w:abstractNum>
-  <w:abstractNum w:abstractNumId="12" w15:restartNumberingAfterBreak="0">
+  <w:abstractNum w:abstractNumId="14" w15:restartNumberingAfterBreak="0">
     <w:nsid w:val="58475C22"/>
     <w:multiLevelType w:val="hybridMultilevel"/>
     <w:tmpl w:val="A302FBC4"/>
@@ -7174,7 +8198,7 @@
       </w:pPr>
     </w:lvl>
   </w:abstractNum>
-  <w:abstractNum w:abstractNumId="13" w15:restartNumberingAfterBreak="0">
+  <w:abstractNum w:abstractNumId="15" w15:restartNumberingAfterBreak="0">
     <w:nsid w:val="6AC272D1"/>
     <w:multiLevelType w:val="hybridMultilevel"/>
     <w:tmpl w:val="73969E0C"/>
@@ -7263,7 +8287,7 @@
       </w:pPr>
     </w:lvl>
   </w:abstractNum>
-  <w:abstractNum w:abstractNumId="14" w15:restartNumberingAfterBreak="0">
+  <w:abstractNum w:abstractNumId="16" w15:restartNumberingAfterBreak="0">
     <w:nsid w:val="7E0A0AFD"/>
     <w:multiLevelType w:val="hybridMultilevel"/>
     <w:tmpl w:val="297A9A66"/>
@@ -7356,52 +8380,58 @@
     <w:abstractNumId w:val="6"/>
   </w:num>
   <w:num w:numId="2" w16cid:durableId="206793539">
-    <w:abstractNumId w:val="12"/>
+    <w:abstractNumId w:val="14"/>
   </w:num>
   <w:num w:numId="3" w16cid:durableId="276063004">
     <w:abstractNumId w:val="0"/>
   </w:num>
   <w:num w:numId="4" w16cid:durableId="335806879">
-    <w:abstractNumId w:val="10"/>
+    <w:abstractNumId w:val="12"/>
   </w:num>
   <w:num w:numId="5" w16cid:durableId="297226521">
     <w:abstractNumId w:val="4"/>
   </w:num>
   <w:num w:numId="6" w16cid:durableId="246497470">
-    <w:abstractNumId w:val="9"/>
+    <w:abstractNumId w:val="11"/>
   </w:num>
   <w:num w:numId="7" w16cid:durableId="2071885435">
     <w:abstractNumId w:val="3"/>
   </w:num>
   <w:num w:numId="8" w16cid:durableId="920483783">
-    <w:abstractNumId w:val="7"/>
+    <w:abstractNumId w:val="9"/>
   </w:num>
   <w:num w:numId="9" w16cid:durableId="948464515">
-    <w:abstractNumId w:val="11"/>
+    <w:abstractNumId w:val="13"/>
   </w:num>
   <w:num w:numId="10" w16cid:durableId="1064254948">
     <w:abstractNumId w:val="2"/>
   </w:num>
   <w:num w:numId="11" w16cid:durableId="1563905852">
-    <w:abstractNumId w:val="13"/>
+    <w:abstractNumId w:val="15"/>
   </w:num>
   <w:num w:numId="12" w16cid:durableId="1132402302">
     <w:abstractNumId w:val="1"/>
   </w:num>
   <w:num w:numId="13" w16cid:durableId="118040064">
-    <w:abstractNumId w:val="14"/>
+    <w:abstractNumId w:val="16"/>
   </w:num>
   <w:num w:numId="14" w16cid:durableId="1570337557">
-    <w:abstractNumId w:val="8"/>
+    <w:abstractNumId w:val="10"/>
   </w:num>
   <w:num w:numId="15" w16cid:durableId="635335198">
     <w:abstractNumId w:val="5"/>
+  </w:num>
+  <w:num w:numId="16" w16cid:durableId="1540820216">
+    <w:abstractNumId w:val="8"/>
+  </w:num>
+  <w:num w:numId="17" w16cid:durableId="985816141">
+    <w:abstractNumId w:val="7"/>
   </w:num>
 </w:numbering>
 </file>
 
 <file path=word/styles.xml><?xml version="1.0" encoding="utf-8"?>
-<w:styles xmlns:mc="http://schemas.openxmlformats.org/markup-compatibility/2006" xmlns:r="http://schemas.openxmlformats.org/officeDocument/2006/relationships" xmlns:w="http://schemas.openxmlformats.org/wordprocessingml/2006/main" xmlns:w14="http://schemas.microsoft.com/office/word/2010/wordml" xmlns:w15="http://schemas.microsoft.com/office/word/2012/wordml" xmlns:w16cex="http://schemas.microsoft.com/office/word/2018/wordml/cex" xmlns:w16cid="http://schemas.microsoft.com/office/word/2016/wordml/cid" xmlns:w16="http://schemas.microsoft.com/office/word/2018/wordml" xmlns:w16du="http://schemas.microsoft.com/office/word/2023/wordml/word16du" xmlns:w16sdtdh="http://schemas.microsoft.com/office/word/2020/wordml/sdtdatahash" xmlns:w16se="http://schemas.microsoft.com/office/word/2015/wordml/symex" mc:Ignorable="w14 w15 w16se w16cid w16 w16cex w16sdtdh w16du">
+<w:styles xmlns:mc="http://schemas.openxmlformats.org/markup-compatibility/2006" xmlns:r="http://schemas.openxmlformats.org/officeDocument/2006/relationships" xmlns:w="http://schemas.openxmlformats.org/wordprocessingml/2006/main" xmlns:w14="http://schemas.microsoft.com/office/word/2010/wordml" xmlns:w15="http://schemas.microsoft.com/office/word/2012/wordml" xmlns:w16cex="http://schemas.microsoft.com/office/word/2018/wordml/cex" xmlns:w16cid="http://schemas.microsoft.com/office/word/2016/wordml/cid" xmlns:w16="http://schemas.microsoft.com/office/word/2018/wordml" xmlns:w16du="http://schemas.microsoft.com/office/word/2023/wordml/word16du" xmlns:w16sdtdh="http://schemas.microsoft.com/office/word/2020/wordml/sdtdatahash" xmlns:w16sdtfl="http://schemas.microsoft.com/office/word/2024/wordml/sdtformatlock" xmlns:w16se="http://schemas.microsoft.com/office/word/2015/wordml/symex" mc:Ignorable="w14 w15 w16se w16cid w16 w16cex w16sdtdh w16sdtfl w16du">
   <w:docDefaults>
     <w:rPrDefault>
       <w:rPr>

</xml_diff>